<commit_message>
minor modifications to ethics
</commit_message>
<xml_diff>
--- a/Ethics_TUM/InformedConsent.docx
+++ b/Ethics_TUM/InformedConsent.docx
@@ -14,69 +14,11 @@
       <w:r>
         <w:t xml:space="preserve">und Einwilligungserklärung zum Forschungsvorhaben: "EEG </w:t>
       </w:r>
-      <w:proofErr w:type="spellStart"/>
-      <w:r>
-        <w:t>gamma</w:t>
-      </w:r>
-      <w:proofErr w:type="spellEnd"/>
-      <w:r>
-        <w:t xml:space="preserve"> </w:t>
-      </w:r>
-      <w:proofErr w:type="spellStart"/>
-      <w:r>
-        <w:t>activity</w:t>
-      </w:r>
-      <w:proofErr w:type="spellEnd"/>
-      <w:r>
-        <w:t xml:space="preserve"> </w:t>
-      </w:r>
-      <w:proofErr w:type="spellStart"/>
-      <w:r>
-        <w:t>entrainment</w:t>
-      </w:r>
-      <w:proofErr w:type="spellEnd"/>
-      <w:r>
-        <w:t xml:space="preserve"> </w:t>
-      </w:r>
-      <w:proofErr w:type="spellStart"/>
-      <w:r>
-        <w:t>by</w:t>
-      </w:r>
-      <w:proofErr w:type="spellEnd"/>
-      <w:r>
-        <w:t xml:space="preserve"> </w:t>
-      </w:r>
-      <w:proofErr w:type="spellStart"/>
-      <w:r>
-        <w:t>periodic</w:t>
-      </w:r>
-      <w:proofErr w:type="spellEnd"/>
-      <w:r>
-        <w:t xml:space="preserve"> </w:t>
-      </w:r>
-      <w:proofErr w:type="spellStart"/>
-      <w:r>
-        <w:t>visual</w:t>
-      </w:r>
-      <w:proofErr w:type="spellEnd"/>
-      <w:r>
-        <w:t xml:space="preserve"> </w:t>
-      </w:r>
-      <w:proofErr w:type="spellStart"/>
-      <w:r>
-        <w:t>stimulation</w:t>
-      </w:r>
-      <w:proofErr w:type="spellEnd"/>
-      <w:r>
-        <w:t xml:space="preserve"> in </w:t>
-      </w:r>
-      <w:proofErr w:type="spellStart"/>
-      <w:r>
-        <w:t>sleep</w:t>
-      </w:r>
-      <w:proofErr w:type="spellEnd"/>
-      <w:r>
-        <w:t>"</w:t>
+      <w:r>
+        <w:t xml:space="preserve">gamma </w:t>
+      </w:r>
+      <w:r>
+        <w:t>activity entrainment by periodic visual stimulation in sleep"</w:t>
       </w:r>
     </w:p>
     <w:p/>
@@ -113,7 +55,19 @@
     </w:p>
     <w:p>
       <w:r>
-        <w:t>Bei uns sollen 30 Teilnehmer in die Studie eingeschlossen werden.</w:t>
+        <w:t xml:space="preserve">Bei uns sollen </w:t>
+      </w:r>
+      <w:r>
+        <w:t xml:space="preserve">bis zu </w:t>
+      </w:r>
+      <w:r>
+        <w:t>30 Teilnehme</w:t>
+      </w:r>
+      <w:r>
+        <w:t>nde</w:t>
+      </w:r>
+      <w:r>
+        <w:t xml:space="preserve"> in die Studie eingeschlossen werden.</w:t>
       </w:r>
     </w:p>
     <w:p>
@@ -169,7 +123,40 @@
     </w:p>
     <w:p>
       <w:r>
-        <w:t>Die Studie wird für den einzelnen Teilnehmer voraussichtlich 1 Woche (eine kurze Sitzung vorab und 2 Nächte) dauern.</w:t>
+        <w:t xml:space="preserve">Die Studie wird für den einzelnen Teilnehmer voraussichtlich </w:t>
+      </w:r>
+      <w:r>
+        <w:t xml:space="preserve">20 Stunden </w:t>
+      </w:r>
+      <w:r>
+        <w:t>dauern</w:t>
+      </w:r>
+      <w:r>
+        <w:t xml:space="preserve">, inklusive </w:t>
+      </w:r>
+      <w:r>
+        <w:t>eine</w:t>
+      </w:r>
+      <w:r>
+        <w:t>r</w:t>
+      </w:r>
+      <w:r>
+        <w:t xml:space="preserve"> kurze Sitzung </w:t>
+      </w:r>
+      <w:r>
+        <w:t xml:space="preserve">an einem Nachmittag Ihrer Wahl </w:t>
+      </w:r>
+      <w:r>
+        <w:t>und 2 Nächte</w:t>
+      </w:r>
+      <w:r>
+        <w:t xml:space="preserve"> am Wochenende</w:t>
+      </w:r>
+      <w:r>
+        <w:t xml:space="preserve"> (aufgrund von Laborverfügbarkeit)</w:t>
+      </w:r>
+      <w:r>
+        <w:t>.</w:t>
       </w:r>
       <w:r>
         <w:t xml:space="preserve"> Der Ablauf ist wie folgt:</w:t>
@@ -192,12 +179,21 @@
           <w:sz w:val="24"/>
           <w:szCs w:val="24"/>
         </w:rPr>
-        <w:t xml:space="preserve">Alle Studiensitzungen finden am Wochenende statt, aufgrund der Verfügbarkeit des Schlaflabors. In einer ersten, </w:t>
+        <w:t xml:space="preserve">In einer </w:t>
       </w:r>
       <w:r>
         <w:rPr>
           <w:sz w:val="24"/>
           <w:szCs w:val="24"/>
+          <w:u w:val="single"/>
+        </w:rPr>
+        <w:t xml:space="preserve">ersten, </w:t>
+      </w:r>
+      <w:r>
+        <w:rPr>
+          <w:sz w:val="24"/>
+          <w:szCs w:val="24"/>
+          <w:u w:val="single"/>
         </w:rPr>
         <w:t>ein</w:t>
       </w:r>
@@ -205,16 +201,38 @@
         <w:rPr>
           <w:sz w:val="24"/>
           <w:szCs w:val="24"/>
-        </w:rPr>
-        <w:t xml:space="preserve">stündigen Sitzung im Labor der Psychiatrie (Klinikum rechts der Isar) klären wir Sie im Detail zum Studienablauf auf, gehen die </w:t>
+          <w:u w:val="single"/>
+        </w:rPr>
+        <w:t>stündigen Sitzung</w:t>
       </w:r>
       <w:r>
         <w:rPr>
           <w:sz w:val="24"/>
           <w:szCs w:val="24"/>
         </w:rPr>
+        <w:t xml:space="preserve"> im Labor der Psychiatrie (Klinikum rechts der Isar) klären wir Sie im Detail zum Studienablauf auf, gehen die Exklusionskriterien durch und </w:t>
+      </w:r>
+      <w:r>
+        <w:rPr>
+          <w:sz w:val="24"/>
+          <w:szCs w:val="24"/>
+        </w:rPr>
         <w:lastRenderedPageBreak/>
-        <w:t xml:space="preserve">Exklusionskriterien durch und holen Ihr Einverständnis ein. Bei Einschluss in die Studie führen wir dann eine EEG (Elektroenzephalogramm) Messung durch, d.h. Ihre elektrische Gehirnaktivität wird gemessen. Dabei tragen Sie mit geschlossenen Augen die für das Experiment entwickelte Schlafmaske mit eingebauten LEDs, während die Licht-Stimulation verabreicht wird. </w:t>
+        <w:t xml:space="preserve">holen Ihr Einverständnis ein. Bei Einschluss in die Studie führen wir dann eine EEG (Elektroenzephalogramm) Messung durch, d.h. Ihre elektrische Gehirnaktivität wird </w:t>
+      </w:r>
+      <w:r>
+        <w:rPr>
+          <w:sz w:val="24"/>
+          <w:szCs w:val="24"/>
+        </w:rPr>
+        <w:t>aufgezeichnet</w:t>
+      </w:r>
+      <w:r>
+        <w:rPr>
+          <w:sz w:val="24"/>
+          <w:szCs w:val="24"/>
+        </w:rPr>
+        <w:t xml:space="preserve">. Dabei tragen Sie mit geschlossenen Augen die für das Experiment entwickelte Schlafmaske mit eingebauten LEDs, während die Licht-Stimulation verabreicht wird. </w:t>
       </w:r>
     </w:p>
     <w:p>
@@ -233,15 +251,30 @@
         <w:rPr>
           <w:sz w:val="24"/>
           <w:szCs w:val="24"/>
-        </w:rPr>
-        <w:t>In der darauffolgenden Woche bis zu dem ersten Termin im Schlaflabor werden Sie gebeten, einen möglichst konstanten Schlaf-Wach-Rhythmus zu halten und von exzessiven Mengen an Koffein und Alkohol abzusehen. An den Tagen der Messungen nehmen Sie bitte keinen Alkohol und maximal nur die für Sie übliche Menge an Koffein zu sich</w:t>
+          <w:u w:val="single"/>
+        </w:rPr>
+        <w:t>Der Hauptteil des Experiments teilt sich in zwei Nächte auf</w:t>
       </w:r>
       <w:r>
         <w:rPr>
           <w:sz w:val="24"/>
           <w:szCs w:val="24"/>
         </w:rPr>
-        <w:t>; falls Sie üblicherweise einen Mittagsschlaf halten, schlafen Sie tagsüber bitte nicht länger als gewohnt.</w:t>
+        <w:t>, die hintereinander a</w:t>
+      </w:r>
+      <w:r>
+        <w:rPr>
+          <w:sz w:val="24"/>
+          <w:szCs w:val="24"/>
+        </w:rPr>
+        <w:t>n einem</w:t>
+      </w:r>
+      <w:r>
+        <w:rPr>
+          <w:sz w:val="24"/>
+          <w:szCs w:val="24"/>
+        </w:rPr>
+        <w:t xml:space="preserve"> Wochenende nach der ersten Sitzung stattfinden. Planen Sie pro Nacht bitte 10 Stunden ein. </w:t>
       </w:r>
     </w:p>
     <w:p>
@@ -260,24 +293,16 @@
         <w:rPr>
           <w:sz w:val="24"/>
           <w:szCs w:val="24"/>
-        </w:rPr>
-        <w:t xml:space="preserve">Der Hauptteil des Experiments teilt sich in zwei Nächte auf, die hintereinander am Wochenende nach der ersten Sitzung stattfinden. Planen Sie pro Nacht bitte 10 Stunden ein. In der ersten Nacht werden Sie gebeten, 1.5 Stunden vor Ihrer üblichen Schlafenszeit an arbeitsfreien Tagen ins Labor zu kommen. Sie dürfen Ihrer üblichen nächtlichen Routine nachgehen, dann werden die Systeme zur Gehirnaktivität- und Schlafmessung vorbereitet. Die Schlafmaske wird aufgesetzt, bleibt jedoch in dieser Nacht ausgeschaltet. Nach spätestens 8 Stunden, falls Sie nicht davor aufwachen, werden Sie geweckt und </w:t>
-      </w:r>
-      <w:proofErr w:type="spellStart"/>
+          <w:u w:val="single"/>
+        </w:rPr>
+        <w:t>In der ersten Nacht</w:t>
+      </w:r>
       <w:r>
         <w:rPr>
           <w:sz w:val="24"/>
           <w:szCs w:val="24"/>
         </w:rPr>
-        <w:t>entkabelt</w:t>
-      </w:r>
-      <w:proofErr w:type="spellEnd"/>
-      <w:r>
-        <w:rPr>
-          <w:sz w:val="24"/>
-          <w:szCs w:val="24"/>
-        </w:rPr>
-        <w:t>. Wir bitten Sie dann, einen kurzen Fragebogen zu Schlafqualität auszufüllen, bevor Sie das Labor verlassen.</w:t>
+        <w:t xml:space="preserve"> werden Sie gebeten, 1.5 Stunden vor Ihrer üblichen Schlafenszeit an arbeitsfreien Tagen ins Labor zu kommen. Sie dürfen Ihrer üblichen nächtlichen Routine nachgehen, dann werden die Systeme zur Gehirnaktivität- und Schlafmessung vorbereitet. Die Schlafmaske wird aufgesetzt, bleibt jedoch in dieser Nacht ausgeschaltet. Nach spätestens 8 Stunden, falls Sie nicht davor aufwachen, werden Sie geweckt und entkabelt. Wir bitten Sie dann, einen kurzen Fragebogen zu Schlafqualität auszufüllen, bevor Sie das Labor verlassen.</w:t>
       </w:r>
     </w:p>
     <w:p>
@@ -296,6 +321,21 @@
         <w:rPr>
           <w:sz w:val="24"/>
           <w:szCs w:val="24"/>
+          <w:u w:val="single"/>
+        </w:rPr>
+        <w:t>Zweite Nacht</w:t>
+      </w:r>
+      <w:r>
+        <w:rPr>
+          <w:sz w:val="24"/>
+          <w:szCs w:val="24"/>
+        </w:rPr>
+        <w:t xml:space="preserve">: </w:t>
+      </w:r>
+      <w:r>
+        <w:rPr>
+          <w:sz w:val="24"/>
+          <w:szCs w:val="24"/>
         </w:rPr>
         <w:t xml:space="preserve">Am Ende des Tages kommen Sie zur gleichen Uhrzeit wie am Abend davor </w:t>
       </w:r>
@@ -313,7 +353,6 @@
         </w:rPr>
         <w:t xml:space="preserve">ins Labor. Der Vorgang ist identisch zur ersten Nacht, mit der Ausnahme, dass die Schlafmaske zu einem gegebenen Zeitpunkt in der Nacht aktiviert wird. Zur Ermittlung des optimalen Zeitpunkts wird der Versuchsleiter in einem nebenan liegenden Raum die von den Messsystemen ausgegebenen Schlafdaten beobachten. Die Licht-Stimulation wird sanft ansteigend </w:t>
       </w:r>
-      <w:proofErr w:type="gramStart"/>
       <w:r>
         <w:rPr>
           <w:sz w:val="24"/>
@@ -321,7 +360,6 @@
         </w:rPr>
         <w:t>eingeleitet</w:t>
       </w:r>
-      <w:proofErr w:type="gramEnd"/>
       <w:r>
         <w:rPr>
           <w:sz w:val="24"/>
@@ -425,24 +463,147 @@
         <w:pStyle w:val="berschrift3ohneNummerierung"/>
       </w:pPr>
       <w:r>
+        <w:t>Gibt es eine Aufwandsentschädigung?</w:t>
+      </w:r>
+    </w:p>
+    <w:p>
+      <w:r>
+        <w:t xml:space="preserve">Als Aufwandsentschädigung für die vollständige Studienteilnahme erhalten Sie 100 €. </w:t>
+      </w:r>
+    </w:p>
+    <w:p>
+      <w:pPr>
+        <w:pStyle w:val="berschrift3ohneNummerierung"/>
+      </w:pPr>
+      <w:r>
         <w:lastRenderedPageBreak/>
-        <w:t>Gibt es eine Aufwandsentschädigung?</w:t>
-      </w:r>
-    </w:p>
-    <w:p>
-      <w:r>
-        <w:t>Als Aufwandsentschädigung für die vollständige Studienteilnahme erhalten Sie 100 €. 15 € erhalten Sie nach der ersten Sitzung, die restlichen 85 € erhalten Sie nach Abschluss der zwei Nächte im Labor.</w:t>
-      </w:r>
-    </w:p>
-    <w:p>
-      <w:r>
-        <w:t xml:space="preserve">Sollte auf Basis der Schlafmessungen in der ersten Labornacht eine Schlafstörung bei Ihnen vermutet werden, muss das Experiment abgebrochen werden und Sie erhalten eine </w:t>
-      </w:r>
-      <w:r>
-        <w:t>Aufwandsentschädigung von</w:t>
-      </w:r>
-      <w:r>
-        <w:t xml:space="preserve"> insgesamt 40 €. Ansonsten bekommen Sie die volle Aufwandsentschädigung nur, wenn Sie beide Nächte im Labor vollständig wahrgenommen haben.</w:t>
+        <w:t>Was wird von den Teilnehmern erwartet?</w:t>
+      </w:r>
+    </w:p>
+    <w:p>
+      <w:pPr>
+        <w:rPr>
+          <w:szCs w:val="24"/>
+        </w:rPr>
+      </w:pPr>
+      <w:r>
+        <w:rPr>
+          <w:szCs w:val="24"/>
+          <w:u w:val="single"/>
+        </w:rPr>
+        <w:t xml:space="preserve">In den 7 Tagen vor </w:t>
+      </w:r>
+      <w:r>
+        <w:rPr>
+          <w:szCs w:val="24"/>
+          <w:u w:val="single"/>
+        </w:rPr>
+        <w:t>der ersten Nacht</w:t>
+      </w:r>
+      <w:r>
+        <w:rPr>
+          <w:szCs w:val="24"/>
+        </w:rPr>
+        <w:t xml:space="preserve"> im Schlaflabor sollten Sie bitte einen möglichst konstanten Schlaf-Wach-Rhythmus halten. </w:t>
+      </w:r>
+      <w:r>
+        <w:t>Wenn Sie z.B. üblicherweise zwischen 22:00 und 23:00 schlafen gehen und 1-2 Tassen Kaffee am Tag trinken, bleiben Sie bitte bei diesen Uhrzeiten bzw. Mengen.</w:t>
+      </w:r>
+    </w:p>
+    <w:p>
+      <w:pPr>
+        <w:rPr>
+          <w:szCs w:val="24"/>
+        </w:rPr>
+      </w:pPr>
+      <w:r>
+        <w:rPr>
+          <w:szCs w:val="24"/>
+          <w:u w:val="single"/>
+        </w:rPr>
+        <w:t xml:space="preserve">In den 3 Tagen vor </w:t>
+      </w:r>
+      <w:r>
+        <w:rPr>
+          <w:szCs w:val="24"/>
+          <w:u w:val="single"/>
+        </w:rPr>
+        <w:t>der ersten Nacht</w:t>
+      </w:r>
+      <w:r>
+        <w:rPr>
+          <w:szCs w:val="24"/>
+        </w:rPr>
+        <w:t xml:space="preserve">, sowie </w:t>
+      </w:r>
+      <w:r>
+        <w:rPr>
+          <w:szCs w:val="24"/>
+          <w:u w:val="single"/>
+        </w:rPr>
+        <w:t>an den zwei Tagen der Messungen</w:t>
+      </w:r>
+      <w:r>
+        <w:rPr>
+          <w:szCs w:val="24"/>
+        </w:rPr>
+        <w:t>, nehmen Sie bitte keinen Alkohol und maximal nur die für Sie übliche Menge an Koffein zu sich</w:t>
+      </w:r>
+      <w:r>
+        <w:rPr>
+          <w:szCs w:val="24"/>
+        </w:rPr>
+        <w:t xml:space="preserve">. </w:t>
+      </w:r>
+      <w:r>
+        <w:t xml:space="preserve">Wenn Sie z.B. </w:t>
+      </w:r>
+      <w:r>
+        <w:t>1</w:t>
+      </w:r>
+      <w:r>
+        <w:t>-2 Tassen Kaffee am Tag trinken, bleiben Sie bitte bei diesen Mengen.</w:t>
+      </w:r>
+      <w:r>
+        <w:rPr>
+          <w:szCs w:val="24"/>
+        </w:rPr>
+        <w:t xml:space="preserve"> </w:t>
+      </w:r>
+      <w:r>
+        <w:rPr>
+          <w:szCs w:val="24"/>
+        </w:rPr>
+        <w:t>F</w:t>
+      </w:r>
+      <w:r>
+        <w:rPr>
+          <w:szCs w:val="24"/>
+        </w:rPr>
+        <w:t>alls Sie üblicherweise einen Mittagsschlaf halten, schlafen Sie tagsüber bitte nicht länger als gewohnt</w:t>
+      </w:r>
+      <w:r>
+        <w:rPr>
+          <w:szCs w:val="24"/>
+        </w:rPr>
+        <w:t>, ansonsten lieber gar nicht</w:t>
+      </w:r>
+      <w:r>
+        <w:rPr>
+          <w:szCs w:val="24"/>
+        </w:rPr>
+        <w:t>.</w:t>
+      </w:r>
+      <w:r>
+        <w:rPr>
+          <w:szCs w:val="24"/>
+        </w:rPr>
+        <w:t xml:space="preserve"> </w:t>
+      </w:r>
+    </w:p>
+    <w:p>
+      <w:r>
+        <w:t>Damit bekommen wir ein möglichst korrektes Bild Ihres Schlafes im Labor. Vielen Dank im Voraus für Ihre Rücksichtnahme.</w:t>
       </w:r>
     </w:p>
     <w:p>
@@ -450,124 +611,71 @@
         <w:pStyle w:val="berschrift3ohneNummerierung"/>
       </w:pPr>
       <w:r>
-        <w:t>Was wird von den Teilnehmern erwartet?</w:t>
-      </w:r>
-    </w:p>
-    <w:p>
-      <w:r>
+        <w:t>Ist es möglich, im Verlauf aus der Studie auszuscheiden?</w:t>
+      </w:r>
+    </w:p>
+    <w:p>
+      <w:r>
+        <w:t>Die Teilnahme an der Studie ist freiwillig und die Einwilligung kann jederzeit im Verlauf der Studie widerrufen werden.</w:t>
+      </w:r>
+    </w:p>
+    <w:p>
+      <w:r>
+        <w:t>Sollten</w:t>
+      </w:r>
+      <w:r>
+        <w:t xml:space="preserve"> Proband/innen in der ersten Nacht im Schlaflabor Schlafstörungen offenbaren (z.B. Schlafapnoe, Schlafwandeln...), kann ihre Teilnahme an der Studie vorzeitig abgebrochen werden. Ein Ausschluss aus der Studie ist auch möglich, wenn dies organisatorische Gründe notwendig machen.</w:t>
+      </w:r>
+    </w:p>
+    <w:p>
+      <w:pPr>
+        <w:pStyle w:val="berschrift3ohneNummerierung"/>
+      </w:pPr>
+      <w:r>
+        <w:t>Information zum Datenschutz</w:t>
+      </w:r>
+    </w:p>
+    <w:p>
+      <w:r>
+        <w:t>In dieser Studie ist die Fakultät für Sport- und Gesundheitswissenschaften der TUM für die Datenverarbeitung verantwortlich.</w:t>
+      </w:r>
+    </w:p>
+    <w:p>
+      <w:r>
+        <w:t>Rechtsgrundlage für die Verarbeitung Ihrer Daten ist Ihre persönliche Einwilligung (Art. 6 Abs. 1 lit. a, Art. 9 Abs. 2 lit. a DSGVO). Ihre Daten werden zu jeder Zeit vertraulich behandelt.</w:t>
+      </w:r>
+    </w:p>
+    <w:p>
+      <w:r>
+        <w:t xml:space="preserve">Die Daten werden zum Zweck dieser oben beschriebenen Studie erhoben und in diesem Rahmen verwendet. </w:t>
+      </w:r>
+    </w:p>
+    <w:p>
+      <w:pPr>
         <w:rPr>
           <w:i/>
           <w:iCs/>
         </w:rPr>
-        <w:t>In der Woche zwischen der ersten Sitzung und den Nächten im Labor</w:t>
-      </w:r>
-      <w:r>
-        <w:t xml:space="preserve">: Bitte gehen Sie zu regelmäßigen Uhrzeiten schlafen und vermeiden Sie exzessive Mengen an Koffein und Alkohol. Wenn Sie z.B. üblicherweise zwischen 22:00 und 23:00 schlafen gehen und 1-2 Tassen Kaffee am Tag trinken, bleiben Sie bitte bei diesen Uhrzeiten bzw. Mengen. </w:t>
-      </w:r>
-      <w:r>
-        <w:br/>
+      </w:pPr>
+      <w:r>
+        <w:t xml:space="preserve">Wir planen außerdem eine zusätzliche Nutzung der Daten außerhalb dieser Studie. Die vollständig anonymisierten Daten werden nach Abschluss der Studie potenziell auf eine online Plattform hochgeladen ("Open Science Framework"), sodass andere Forschende die Ergebnisse der vorliegenden Studie nachvollziehen und nachrechnen, oder auch auf andere Weise analysieren können. Somit wird ein maximaler Nutzen für die Öffentlichkeit von den Daten gezogen und Transparenz gewährleistet. </w:t>
       </w:r>
       <w:r>
         <w:rPr>
           <w:i/>
           <w:iCs/>
         </w:rPr>
-        <w:t>An den Tagen der Messungen im Labor</w:t>
-      </w:r>
-      <w:r>
-        <w:t>: Bitte trinken Sie keinen Alkohol und maximal Ihre übliche Menge an koffeinhaltigen Getränken. Falls es für Sie üblich ist, tagsüber zu schlafen (z.B. Mittagsschlaf), schlafen Sie bitte nicht länger als gewohnt.</w:t>
-      </w:r>
-      <w:r>
-        <w:br/>
-        <w:t>Damit bekommen wir ein möglichst korrektes Bild Ihres Schlafes im Labor. Vielen Dank im Voraus für Ihre Rücksichtnahme.</w:t>
-      </w:r>
-    </w:p>
-    <w:p>
-      <w:pPr>
-        <w:pStyle w:val="berschrift3ohneNummerierung"/>
-      </w:pPr>
-      <w:r>
-        <w:t>Ist es möglich, im Verlauf aus der Studie auszuscheiden?</w:t>
-      </w:r>
-    </w:p>
-    <w:p>
-      <w:r>
-        <w:t>Die Teilnahme an der Studie ist freiwillig und die Einwilligung kann jederzeit im Verlauf der Studie widerrufen werden.</w:t>
-      </w:r>
-    </w:p>
-    <w:p>
-      <w:r>
-        <w:t>Falls Proband/innen in der ersten Nacht im Schlaflabor Schlafstörungen offenbaren (z.B. Schlafapnoe, Schlafwandeln...), kann ihre Teilnahme an der Studie vorzeitig abgebrochen werden.  Ein Ausschluss aus der Studie ist auch möglich, wenn dies organisatorische Gründe notwendig machen.</w:t>
-      </w:r>
-    </w:p>
-    <w:p>
-      <w:pPr>
-        <w:pStyle w:val="berschrift3ohneNummerierung"/>
-      </w:pPr>
-      <w:r>
-        <w:t>Information zum Datenschutz</w:t>
-      </w:r>
-    </w:p>
-    <w:p>
-      <w:r>
-        <w:t>In dieser Studie ist die Fakultät für Sport- und Gesundheitswissenschaften der TUM für die Datenverarbeitung verantwortlich.</w:t>
-      </w:r>
-    </w:p>
-    <w:p>
-      <w:r>
-        <w:t xml:space="preserve">Rechtsgrundlage für die Verarbeitung Ihrer Daten ist Ihre persönliche Einwilligung (Art. 6 Abs. 1 </w:t>
-      </w:r>
-      <w:proofErr w:type="spellStart"/>
-      <w:r>
-        <w:t>lit</w:t>
-      </w:r>
-      <w:proofErr w:type="spellEnd"/>
-      <w:r>
-        <w:t xml:space="preserve">. a, Art. 9 Abs. 2 </w:t>
-      </w:r>
-      <w:proofErr w:type="spellStart"/>
-      <w:r>
-        <w:t>lit</w:t>
-      </w:r>
-      <w:proofErr w:type="spellEnd"/>
-      <w:r>
-        <w:t>. a DSGVO). Ihre Daten werden zu jeder Zeit vertraulich behandelt.</w:t>
-      </w:r>
-    </w:p>
-    <w:p>
-      <w:r>
-        <w:t xml:space="preserve">Die Daten werden zum Zweck dieser oben beschriebenen Studie erhoben und in diesem Rahmen verwendet. </w:t>
-      </w:r>
-    </w:p>
-    <w:p>
-      <w:pPr>
-        <w:rPr>
-          <w:i/>
-          <w:iCs/>
-        </w:rPr>
-      </w:pPr>
-      <w:r>
-        <w:t xml:space="preserve">Wir planen außerdem eine zusätzliche Nutzung der Daten außerhalb dieser Studie. Die vollständig anonymisierten Daten werden nach Abschluss der Studie potenziell auf eine online Plattform hochgeladen ("Open Science Framework"), sodass andere Forschende die Ergebnisse </w:t>
-      </w:r>
+        <w:t>Ein Rückschluss auf individuelle Personen ist hier nicht möglich.</w:t>
+      </w:r>
+    </w:p>
+    <w:p>
+      <w:r>
+        <w:t>Wir garantieren, dass die hier erhobenen Daten für weitere Forschungszwecke nur dann verwendet werden, wenn eine Ethikkommission das neue Vorhaben ebenfalls beraten und keine Bedenken erhoben hat. Für diese weitere Nutzung ist eine ausdrückliche Einwilligung (Kreuzchen ja/nein in der Einwilligungserklärung) notwendig.</w:t>
+      </w:r>
+    </w:p>
+    <w:p>
       <w:r>
         <w:lastRenderedPageBreak/>
-        <w:t xml:space="preserve">der vorliegenden Studie nachvollziehen und nachrechnen, oder auch auf andere Weise analysieren können. Somit wird ein maximaler Nutzen für die Öffentlichkeit von den Daten gezogen und Transparenz gewährleistet. </w:t>
-      </w:r>
-      <w:r>
-        <w:rPr>
-          <w:i/>
-          <w:iCs/>
-        </w:rPr>
-        <w:t>Ein Rückschluss auf individuelle Personen ist hier nicht möglich.</w:t>
-      </w:r>
-    </w:p>
-    <w:p>
-      <w:r>
-        <w:t>Wir garantieren, dass die hier erhobenen Daten für weitere Forschungszwecke nur dann verwendet werden, wenn eine Ethikkommission das neue Vorhaben ebenfalls beraten und keine Bedenken erhoben hat. Für diese weitere Nutzung ist eine ausdrückliche Einwilligung (Kreuzchen ja/nein in der Einwilligungserklärung) notwendig.</w:t>
-      </w:r>
-    </w:p>
-    <w:p>
-      <w:r>
         <w:t xml:space="preserve">Die Daten beinhalten auch personenidentifizierende Daten wie Name, </w:t>
       </w:r>
       <w:r>
@@ -620,15 +728,7 @@
     </w:p>
     <w:p>
       <w:r>
-        <w:t xml:space="preserve">Prof. Dr. Manuel </w:t>
-      </w:r>
-      <w:proofErr w:type="spellStart"/>
-      <w:r>
-        <w:t>Spitschan</w:t>
-      </w:r>
-      <w:proofErr w:type="spellEnd"/>
-      <w:r>
-        <w:t xml:space="preserve"> </w:t>
+        <w:t xml:space="preserve">Prof. Dr. Manuel Spitschan </w:t>
       </w:r>
       <w:r>
         <w:br/>
@@ -648,15 +748,7 @@
       </w:r>
       <w:r>
         <w:br/>
-        <w:t>Georg-</w:t>
-      </w:r>
-      <w:proofErr w:type="spellStart"/>
-      <w:r>
-        <w:t>Brauchle</w:t>
-      </w:r>
-      <w:proofErr w:type="spellEnd"/>
-      <w:r>
-        <w:t>-Ring 60</w:t>
+        <w:t>Georg-Brauchle-Ring 60</w:t>
       </w:r>
       <w:r>
         <w:br/>
@@ -692,9 +784,6 @@
       </w:r>
       <w:r>
         <w:br/>
-      </w:r>
-      <w:r>
-        <w:lastRenderedPageBreak/>
         <w:t>Postanschrift: Arcisstr. 21, 80333 München</w:t>
       </w:r>
       <w:r>
@@ -721,6 +810,7 @@
         <w:spacing w:before="0" w:after="0" w:line="240" w:lineRule="auto"/>
       </w:pPr>
       <w:r>
+        <w:lastRenderedPageBreak/>
         <w:t>Bayerischer Landesbeauftragter für den Datenschutz</w:t>
       </w:r>
       <w:r>
@@ -729,15 +819,7 @@
       </w:r>
       <w:r>
         <w:br/>
-        <w:t xml:space="preserve">Hausanschrift: </w:t>
-      </w:r>
-      <w:proofErr w:type="spellStart"/>
-      <w:r>
-        <w:t>Wagmüllerstraße</w:t>
-      </w:r>
-      <w:proofErr w:type="spellEnd"/>
-      <w:r>
-        <w:t xml:space="preserve"> 18, 80538 München</w:t>
+        <w:t>Hausanschrift: Wagmüllerstraße 18, 80538 München</w:t>
       </w:r>
       <w:r>
         <w:br/>
@@ -752,69 +834,11 @@
         <w:lastRenderedPageBreak/>
         <w:t xml:space="preserve">Information und Einwilligungserklärung zum Forschungsvorhaben: "EEG </w:t>
       </w:r>
-      <w:proofErr w:type="spellStart"/>
-      <w:r>
-        <w:t>gamma</w:t>
-      </w:r>
-      <w:proofErr w:type="spellEnd"/>
-      <w:r>
-        <w:t xml:space="preserve"> </w:t>
-      </w:r>
-      <w:proofErr w:type="spellStart"/>
-      <w:r>
-        <w:t>activity</w:t>
-      </w:r>
-      <w:proofErr w:type="spellEnd"/>
-      <w:r>
-        <w:t xml:space="preserve"> </w:t>
-      </w:r>
-      <w:proofErr w:type="spellStart"/>
-      <w:r>
-        <w:t>entrainment</w:t>
-      </w:r>
-      <w:proofErr w:type="spellEnd"/>
-      <w:r>
-        <w:t xml:space="preserve"> </w:t>
-      </w:r>
-      <w:proofErr w:type="spellStart"/>
-      <w:r>
-        <w:t>by</w:t>
-      </w:r>
-      <w:proofErr w:type="spellEnd"/>
-      <w:r>
-        <w:t xml:space="preserve"> </w:t>
-      </w:r>
-      <w:proofErr w:type="spellStart"/>
-      <w:r>
-        <w:t>periodic</w:t>
-      </w:r>
-      <w:proofErr w:type="spellEnd"/>
-      <w:r>
-        <w:t xml:space="preserve"> </w:t>
-      </w:r>
-      <w:proofErr w:type="spellStart"/>
-      <w:r>
-        <w:t>visual</w:t>
-      </w:r>
-      <w:proofErr w:type="spellEnd"/>
-      <w:r>
-        <w:t xml:space="preserve"> </w:t>
-      </w:r>
-      <w:proofErr w:type="spellStart"/>
-      <w:r>
-        <w:t>stimulation</w:t>
-      </w:r>
-      <w:proofErr w:type="spellEnd"/>
-      <w:r>
-        <w:t xml:space="preserve"> in </w:t>
-      </w:r>
-      <w:proofErr w:type="spellStart"/>
-      <w:r>
-        <w:t>sleep</w:t>
-      </w:r>
-      <w:proofErr w:type="spellEnd"/>
-      <w:r>
-        <w:t xml:space="preserve">" </w:t>
+      <w:r>
+        <w:t xml:space="preserve">gamma </w:t>
+      </w:r>
+      <w:r>
+        <w:t xml:space="preserve">activity entrainment by periodic visual stimulation in sleep" </w:t>
       </w:r>
       <w:r>
         <w:br/>
@@ -872,15 +896,7 @@
         </w:pBdr>
       </w:pPr>
       <w:r>
-        <w:t xml:space="preserve">Die Verarbeitung und Nutzung der personenbezogenen Daten für die oben genannte Studie </w:t>
-      </w:r>
-      <w:proofErr w:type="gramStart"/>
-      <w:r>
-        <w:t>erfolgt</w:t>
-      </w:r>
-      <w:proofErr w:type="gramEnd"/>
-      <w:r>
-        <w:t xml:space="preserve"> ausschließlich wie in dem Abschnitt "Information zum Datenschutz" beschrieben.</w:t>
+        <w:t>Die Verarbeitung und Nutzung der personenbezogenen Daten für die oben genannte Studie erfolgt ausschließlich wie in dem Abschnitt "Information zum Datenschutz" beschrieben.</w:t>
       </w:r>
     </w:p>
     <w:p>
@@ -1218,18 +1234,8 @@
                               <w:sz w:val="16"/>
                               <w:szCs w:val="16"/>
                             </w:rPr>
-                            <w:t xml:space="preserve">erstellt mit </w:t>
+                            <w:t>erstellt mit eTIC</w:t>
                           </w:r>
-                          <w:proofErr w:type="spellStart"/>
-                          <w:r>
-                            <w:rPr>
-                              <w:color w:val="3070B3"/>
-                              <w:sz w:val="16"/>
-                              <w:szCs w:val="16"/>
-                            </w:rPr>
-                            <w:t>eTIC</w:t>
-                          </w:r>
-                          <w:proofErr w:type="spellEnd"/>
                         </w:p>
                       </w:txbxContent>
                     </wps:txbx>
@@ -1269,18 +1275,8 @@
                         <w:sz w:val="16"/>
                         <w:szCs w:val="16"/>
                       </w:rPr>
-                      <w:t xml:space="preserve">erstellt mit </w:t>
+                      <w:t>erstellt mit eTIC</w:t>
                     </w:r>
-                    <w:proofErr w:type="spellStart"/>
-                    <w:r>
-                      <w:rPr>
-                        <w:color w:val="3070B3"/>
-                        <w:sz w:val="16"/>
-                        <w:szCs w:val="16"/>
-                      </w:rPr>
-                      <w:t>eTIC</w:t>
-                    </w:r>
-                    <w:proofErr w:type="spellEnd"/>
                   </w:p>
                 </w:txbxContent>
               </v:textbox>
@@ -1564,7 +1560,7 @@
         <w:rFonts w:hint="default"/>
       </w:rPr>
     </w:lvl>
-    <w:lvl w:ilvl="1" w:tplc="04070019" w:tentative="1">
+    <w:lvl w:ilvl="1" w:tplc="04070019">
       <w:start w:val="1"/>
       <w:numFmt w:val="lowerLetter"/>
       <w:lvlText w:val="%2."/>

</xml_diff>